<commit_message>
Actualizacion para segunda publicación
</commit_message>
<xml_diff>
--- a/fuentes/contenidos/grado09/guion05/MA_09_05_CO.docx
+++ b/fuentes/contenidos/grado09/guion05/MA_09_05_CO.docx
@@ -7532,8 +7532,6 @@
               </w:rPr>
               <w:t xml:space="preserve"> a partir de la </w:t>
             </w:r>
-            <w:bookmarkStart w:id="0" w:name="_GoBack"/>
-            <w:bookmarkEnd w:id="0"/>
             <w:r>
               <w:rPr>
                 <w:rFonts w:ascii="Arial" w:hAnsi="Arial" w:cs="Arial"/>
@@ -16769,20 +16767,10 @@
               <w:rPr>
                 <w:rFonts w:ascii="Arial" w:hAnsi="Arial" w:cs="Arial"/>
               </w:rPr>
-              <w:t>Recon</w:t>
-            </w:r>
-            <w:r>
-              <w:rPr>
-                <w:rFonts w:ascii="Arial" w:hAnsi="Arial" w:cs="Arial"/>
-              </w:rPr>
-              <w:t>o</w:t>
-            </w:r>
-            <w:r>
-              <w:rPr>
-                <w:rFonts w:ascii="Arial" w:hAnsi="Arial" w:cs="Arial"/>
-              </w:rPr>
-              <w:t>ce rectas paralelas y perpendiculares</w:t>
-            </w:r>
+              <w:t>Reconoce algebraicamente las relaciones entre rectas</w:t>
+            </w:r>
+            <w:bookmarkStart w:id="0" w:name="_GoBack"/>
+            <w:bookmarkEnd w:id="0"/>
           </w:p>
         </w:tc>
       </w:tr>
@@ -25233,16 +25221,8 @@
               <w:rPr>
                 <w:rFonts w:ascii="Arial" w:hAnsi="Arial" w:cs="Arial"/>
               </w:rPr>
-              <w:t xml:space="preserve"> </w:t>
-            </w:r>
-            <w:proofErr w:type="spellStart"/>
-            <w:r>
-              <w:rPr>
-                <w:rFonts w:ascii="Arial" w:hAnsi="Arial" w:cs="Arial"/>
-              </w:rPr>
-              <w:t>Geogebra</w:t>
-            </w:r>
-            <w:proofErr w:type="spellEnd"/>
+              <w:t xml:space="preserve"> Geogebra</w:t>
+            </w:r>
           </w:p>
         </w:tc>
       </w:tr>
@@ -25282,21 +25262,7 @@
               <w:rPr>
                 <w:rFonts w:ascii="Arial" w:hAnsi="Arial" w:cs="Arial"/>
               </w:rPr>
-              <w:t xml:space="preserve">Actividad para aplicar el programa </w:t>
-            </w:r>
-            <w:proofErr w:type="spellStart"/>
-            <w:r>
-              <w:rPr>
-                <w:rFonts w:ascii="Arial" w:hAnsi="Arial" w:cs="Arial"/>
-              </w:rPr>
-              <w:t>Geogebra</w:t>
-            </w:r>
-            <w:proofErr w:type="spellEnd"/>
-            <w:r>
-              <w:rPr>
-                <w:rFonts w:ascii="Arial" w:hAnsi="Arial" w:cs="Arial"/>
-              </w:rPr>
-              <w:t xml:space="preserve"> en la solución de sistemas de ecuaciones</w:t>
+              <w:t>Actividad para aplicar el programa Geogebra en la solución de sistemas de ecuaciones</w:t>
             </w:r>
           </w:p>
         </w:tc>
@@ -53720,7 +53686,7 @@
         <w:rStyle w:val="Nmerodepgina"/>
         <w:noProof/>
       </w:rPr>
-      <w:t>7</w:t>
+      <w:t>20</w:t>
     </w:r>
     <w:r>
       <w:rPr>
@@ -59322,7 +59288,6 @@
       <w:lang w:val="es-MX"/>
     </w:rPr>
     <w:tblPr>
-      <w:tblInd w:w="0" w:type="dxa"/>
       <w:tblBorders>
         <w:top w:val="single" w:sz="4" w:space="0" w:color="000000" w:themeColor="text1"/>
         <w:left w:val="single" w:sz="4" w:space="0" w:color="000000" w:themeColor="text1"/>
@@ -59331,12 +59296,6 @@
         <w:insideH w:val="single" w:sz="4" w:space="0" w:color="000000" w:themeColor="text1"/>
         <w:insideV w:val="single" w:sz="4" w:space="0" w:color="000000" w:themeColor="text1"/>
       </w:tblBorders>
-      <w:tblCellMar>
-        <w:top w:w="0" w:type="dxa"/>
-        <w:left w:w="108" w:type="dxa"/>
-        <w:bottom w:w="0" w:type="dxa"/>
-        <w:right w:w="108" w:type="dxa"/>
-      </w:tblCellMar>
     </w:tblPr>
   </w:style>
   <w:style w:type="paragraph" w:styleId="Prrafodelista">
@@ -59448,7 +59407,6 @@
       <w:lang w:val="es-MX"/>
     </w:rPr>
     <w:tblPr>
-      <w:tblInd w:w="0" w:type="dxa"/>
       <w:tblBorders>
         <w:top w:val="single" w:sz="4" w:space="0" w:color="000000" w:themeColor="text1"/>
         <w:left w:val="single" w:sz="4" w:space="0" w:color="000000" w:themeColor="text1"/>
@@ -59457,12 +59415,6 @@
         <w:insideH w:val="single" w:sz="4" w:space="0" w:color="000000" w:themeColor="text1"/>
         <w:insideV w:val="single" w:sz="4" w:space="0" w:color="000000" w:themeColor="text1"/>
       </w:tblBorders>
-      <w:tblCellMar>
-        <w:top w:w="0" w:type="dxa"/>
-        <w:left w:w="108" w:type="dxa"/>
-        <w:bottom w:w="0" w:type="dxa"/>
-        <w:right w:w="108" w:type="dxa"/>
-      </w:tblCellMar>
     </w:tblPr>
   </w:style>
   <w:style w:type="table" w:customStyle="1" w:styleId="Tablaconcuadrcula2">
@@ -59477,7 +59429,6 @@
       <w:lang w:val="es-MX"/>
     </w:rPr>
     <w:tblPr>
-      <w:tblInd w:w="0" w:type="dxa"/>
       <w:tblBorders>
         <w:top w:val="single" w:sz="4" w:space="0" w:color="000000" w:themeColor="text1"/>
         <w:left w:val="single" w:sz="4" w:space="0" w:color="000000" w:themeColor="text1"/>
@@ -59486,12 +59437,6 @@
         <w:insideH w:val="single" w:sz="4" w:space="0" w:color="000000" w:themeColor="text1"/>
         <w:insideV w:val="single" w:sz="4" w:space="0" w:color="000000" w:themeColor="text1"/>
       </w:tblBorders>
-      <w:tblCellMar>
-        <w:top w:w="0" w:type="dxa"/>
-        <w:left w:w="108" w:type="dxa"/>
-        <w:bottom w:w="0" w:type="dxa"/>
-        <w:right w:w="108" w:type="dxa"/>
-      </w:tblCellMar>
     </w:tblPr>
   </w:style>
   <w:style w:type="character" w:customStyle="1" w:styleId="un">

</xml_diff>

<commit_message>
Cuaderno de estudio MA_09_10_CO para correccion de estilo
Actualizacion de formulas, escaleta y cuaderno de estudio
</commit_message>
<xml_diff>
--- a/fuentes/contenidos/grado09/guion05/MA_09_05_CO.docx
+++ b/fuentes/contenidos/grado09/guion05/MA_09_05_CO.docx
@@ -3490,7 +3490,7 @@
               <w:rPr>
                 <w:rFonts w:ascii="Arial" w:hAnsi="Arial" w:cs="Arial"/>
               </w:rPr>
-              <w:t>x</w:t>
+              <w:t>X</w:t>
             </w:r>
           </w:p>
         </w:tc>
@@ -7927,6 +7927,7 @@
           <w:lang w:val="es-CO"/>
         </w:rPr>
       </w:pPr>
+      <w:bookmarkStart w:id="0" w:name="_GoBack"/>
       <w:r>
         <w:rPr>
           <w:rFonts w:ascii="Arial" w:eastAsiaTheme="minorEastAsia" w:hAnsi="Arial" w:cs="Arial"/>
@@ -7952,6 +7953,7 @@
         <w:t>.gif&gt;&gt;</w:t>
       </w:r>
     </w:p>
+    <w:bookmarkEnd w:id="0"/>
     <w:p>
       <w:pPr>
         <w:spacing w:after="0"/>
@@ -16769,8 +16771,6 @@
               </w:rPr>
               <w:t>Reconoce algebraicamente las relaciones entre rectas</w:t>
             </w:r>
-            <w:bookmarkStart w:id="0" w:name="_GoBack"/>
-            <w:bookmarkEnd w:id="0"/>
           </w:p>
         </w:tc>
       </w:tr>
@@ -53686,7 +53686,7 @@
         <w:rStyle w:val="Nmerodepgina"/>
         <w:noProof/>
       </w:rPr>
-      <w:t>20</w:t>
+      <w:t>4</w:t>
     </w:r>
     <w:r>
       <w:rPr>

</xml_diff>